<commit_message>
Pushing the new files from TFS to GitHub
</commit_message>
<xml_diff>
--- a/Civilian Topographic Map File Descriptions.docx
+++ b/Civilian Topographic Map File Descriptions.docx
@@ -248,6 +248,60 @@
         </w:rPr>
         <w:t>.</w:t>
       </w:r>
+    </w:p>
+    <w:p>
+      <w:pPr>
+        <w:tabs>
+          <w:tab w:val="num" w:pos="720"/>
+        </w:tabs>
+        <w:rPr>
+          <w:rFonts w:asciiTheme="majorHAnsi" w:eastAsiaTheme="majorEastAsia" w:hAnsiTheme="majorHAnsi" w:cstheme="majorBidi"/>
+          <w:bCs/>
+          <w:color w:val="000000" w:themeColor="text1"/>
+        </w:rPr>
+      </w:pPr>
+      <w:r>
+        <w:rPr>
+          <w:rFonts w:asciiTheme="majorHAnsi" w:eastAsiaTheme="majorEastAsia" w:hAnsiTheme="majorHAnsi" w:cstheme="majorBidi"/>
+          <w:bCs/>
+          <w:color w:val="000000" w:themeColor="text1"/>
+        </w:rPr>
+        <w:t xml:space="preserve">The schema of CTM is based on the National System for Geospatial Intelligence Feature Data dictionary (NFDD).   The NFDD is a comprehensive dictionary and coding scheme for feature types, feature attributes, and attribute values. The NFDD conforms to a subset of ISO 19126, Geographic information - Feature concept dictionaries and registers, and its information schema.  Esri has chosen a subset of NFDD feature types and attributes for CTM that are appropriate for those doing topographic mapping in a civilian context.  </w:t>
+      </w:r>
+    </w:p>
+    <w:p>
+      <w:pPr>
+        <w:tabs>
+          <w:tab w:val="num" w:pos="720"/>
+        </w:tabs>
+      </w:pPr>
+      <w:r>
+        <w:rPr>
+          <w:rFonts w:asciiTheme="majorHAnsi" w:eastAsiaTheme="majorEastAsia" w:hAnsiTheme="majorHAnsi" w:cstheme="majorBidi"/>
+          <w:bCs/>
+          <w:color w:val="000000" w:themeColor="text1"/>
+        </w:rPr>
+        <w:t xml:space="preserve">For more information about the NFDD specification visit - </w:t>
+      </w:r>
+      <w:hyperlink r:id="rId5" w:history="1">
+        <w:r>
+          <w:rPr>
+            <w:rStyle w:val="Hyperlink"/>
+          </w:rPr>
+          <w:t>https://nsgreg.nga.mil/fdd/registers.jsp?register=NFDD</w:t>
+        </w:r>
+      </w:hyperlink>
+      <w:r>
+        <w:t xml:space="preserve">  </w:t>
+      </w:r>
+      <w:r>
+        <w:rPr>
+          <w:rFonts w:asciiTheme="majorHAnsi" w:eastAsiaTheme="majorEastAsia" w:hAnsiTheme="majorHAnsi" w:cstheme="majorBidi"/>
+          <w:bCs/>
+          <w:color w:val="000000" w:themeColor="text1"/>
+        </w:rPr>
+        <w:t xml:space="preserve">On this page you will see links that allow you to browse or search the NFDD specification for a complete list of feature and attribute types.  </w:t>
+      </w:r>
       <w:bookmarkStart w:id="0" w:name="_GoBack"/>
       <w:bookmarkEnd w:id="0"/>
     </w:p>
@@ -299,113 +353,77 @@
         </w:rPr>
         <w:t xml:space="preserve"> using </w:t>
       </w:r>
-      <w:hyperlink r:id="rId5" w:history="1">
+      <w:hyperlink r:id="rId6" w:history="1">
+        <w:proofErr w:type="spellStart"/>
         <w:r>
           <w:rPr>
             <w:rStyle w:val="Hyperlink"/>
             <w:rFonts w:asciiTheme="majorHAnsi" w:eastAsiaTheme="majorEastAsia" w:hAnsiTheme="majorHAnsi" w:cstheme="majorBidi"/>
             <w:bCs/>
           </w:rPr>
-          <w:t>Git</w:t>
+          <w:t>GitHub</w:t>
         </w:r>
+        <w:proofErr w:type="spellEnd"/>
+      </w:hyperlink>
+      <w:r>
+        <w:rPr>
+          <w:rFonts w:asciiTheme="majorHAnsi" w:eastAsiaTheme="majorEastAsia" w:hAnsiTheme="majorHAnsi" w:cstheme="majorBidi"/>
+          <w:bCs/>
+          <w:color w:val="000000" w:themeColor="text1"/>
+        </w:rPr>
+        <w:t xml:space="preserve">: </w:t>
+      </w:r>
+    </w:p>
+    <w:p>
+      <w:pPr>
+        <w:rPr>
+          <w:rFonts w:asciiTheme="majorHAnsi" w:eastAsiaTheme="majorEastAsia" w:hAnsiTheme="majorHAnsi" w:cstheme="majorBidi"/>
+          <w:bCs/>
+          <w:color w:val="000000" w:themeColor="text1"/>
+        </w:rPr>
+      </w:pPr>
+      <w:r>
+        <w:rPr>
+          <w:rFonts w:asciiTheme="majorHAnsi" w:eastAsiaTheme="majorEastAsia" w:hAnsiTheme="majorHAnsi" w:cstheme="majorBidi"/>
+          <w:bCs/>
+          <w:color w:val="000000" w:themeColor="text1"/>
+        </w:rPr>
+        <w:t xml:space="preserve">CTM </w:t>
+      </w:r>
+      <w:proofErr w:type="spellStart"/>
+      <w:r>
+        <w:rPr>
+          <w:rFonts w:asciiTheme="majorHAnsi" w:eastAsiaTheme="majorEastAsia" w:hAnsiTheme="majorHAnsi" w:cstheme="majorBidi"/>
+          <w:bCs/>
+          <w:color w:val="000000" w:themeColor="text1"/>
+        </w:rPr>
+        <w:t>GitHub</w:t>
+      </w:r>
+      <w:proofErr w:type="spellEnd"/>
+      <w:r>
+        <w:rPr>
+          <w:rFonts w:asciiTheme="majorHAnsi" w:eastAsiaTheme="majorEastAsia" w:hAnsiTheme="majorHAnsi" w:cstheme="majorBidi"/>
+          <w:bCs/>
+          <w:color w:val="000000" w:themeColor="text1"/>
+        </w:rPr>
+        <w:t xml:space="preserve"> Repro</w:t>
+      </w:r>
+      <w:r>
+        <w:rPr>
+          <w:rFonts w:asciiTheme="majorHAnsi" w:eastAsiaTheme="majorEastAsia" w:hAnsiTheme="majorHAnsi" w:cstheme="majorBidi"/>
+          <w:bCs/>
+          <w:color w:val="000000" w:themeColor="text1"/>
+        </w:rPr>
+        <w:t xml:space="preserve">: </w:t>
+      </w:r>
+      <w:hyperlink r:id="rId7" w:history="1">
         <w:r>
           <w:rPr>
             <w:rStyle w:val="Hyperlink"/>
-            <w:rFonts w:asciiTheme="majorHAnsi" w:eastAsiaTheme="majorEastAsia" w:hAnsiTheme="majorHAnsi" w:cstheme="majorBidi"/>
-            <w:bCs/>
           </w:rPr>
-          <w:t>H</w:t>
-        </w:r>
-        <w:r>
-          <w:rPr>
-            <w:rStyle w:val="Hyperlink"/>
-            <w:rFonts w:asciiTheme="majorHAnsi" w:eastAsiaTheme="majorEastAsia" w:hAnsiTheme="majorHAnsi" w:cstheme="majorBidi"/>
-            <w:bCs/>
-          </w:rPr>
-          <w:t>ub</w:t>
+          <w:t>https://github.com/Esri/CTM.git</w:t>
         </w:r>
       </w:hyperlink>
-      <w:r>
-        <w:rPr>
-          <w:rFonts w:asciiTheme="majorHAnsi" w:eastAsiaTheme="majorEastAsia" w:hAnsiTheme="majorHAnsi" w:cstheme="majorBidi"/>
-          <w:bCs/>
-          <w:color w:val="000000" w:themeColor="text1"/>
-        </w:rPr>
-        <w:t xml:space="preserve">: </w:t>
-      </w:r>
-    </w:p>
-    <w:p>
-      <w:pPr>
-        <w:rPr>
-          <w:rFonts w:asciiTheme="majorHAnsi" w:eastAsiaTheme="majorEastAsia" w:hAnsiTheme="majorHAnsi" w:cstheme="majorBidi"/>
-          <w:bCs/>
-          <w:color w:val="000000" w:themeColor="text1"/>
-        </w:rPr>
-      </w:pPr>
-      <w:r>
-        <w:rPr>
-          <w:rFonts w:asciiTheme="majorHAnsi" w:eastAsiaTheme="majorEastAsia" w:hAnsiTheme="majorHAnsi" w:cstheme="majorBidi"/>
-          <w:bCs/>
-          <w:color w:val="000000" w:themeColor="text1"/>
-        </w:rPr>
-        <w:t xml:space="preserve">CTM </w:t>
-      </w:r>
-      <w:r>
-        <w:rPr>
-          <w:rFonts w:asciiTheme="majorHAnsi" w:eastAsiaTheme="majorEastAsia" w:hAnsiTheme="majorHAnsi" w:cstheme="majorBidi"/>
-          <w:bCs/>
-          <w:color w:val="000000" w:themeColor="text1"/>
-        </w:rPr>
-        <w:t>GitHub</w:t>
-      </w:r>
-      <w:r>
-        <w:rPr>
-          <w:rFonts w:asciiTheme="majorHAnsi" w:eastAsiaTheme="majorEastAsia" w:hAnsiTheme="majorHAnsi" w:cstheme="majorBidi"/>
-          <w:bCs/>
-          <w:color w:val="000000" w:themeColor="text1"/>
-        </w:rPr>
-        <w:t xml:space="preserve"> Repro</w:t>
-      </w:r>
-      <w:r>
-        <w:rPr>
-          <w:rFonts w:asciiTheme="majorHAnsi" w:eastAsiaTheme="majorEastAsia" w:hAnsiTheme="majorHAnsi" w:cstheme="majorBidi"/>
-          <w:bCs/>
-          <w:color w:val="000000" w:themeColor="text1"/>
-        </w:rPr>
-        <w:t>: (place</w:t>
-      </w:r>
-      <w:r>
-        <w:rPr>
-          <w:rFonts w:asciiTheme="majorHAnsi" w:eastAsiaTheme="majorEastAsia" w:hAnsiTheme="majorHAnsi" w:cstheme="majorBidi"/>
-          <w:bCs/>
-          <w:color w:val="000000" w:themeColor="text1"/>
-        </w:rPr>
-        <w:t>holder</w:t>
-      </w:r>
-      <w:r>
-        <w:rPr>
-          <w:rFonts w:asciiTheme="majorHAnsi" w:eastAsiaTheme="majorEastAsia" w:hAnsiTheme="majorHAnsi" w:cstheme="majorBidi"/>
-          <w:bCs/>
-          <w:color w:val="000000" w:themeColor="text1"/>
-        </w:rPr>
-        <w:t xml:space="preserve"> </w:t>
-      </w:r>
-      <w:r>
-        <w:rPr>
-          <w:rFonts w:asciiTheme="majorHAnsi" w:eastAsiaTheme="majorEastAsia" w:hAnsiTheme="majorHAnsi" w:cstheme="majorBidi"/>
-          <w:bCs/>
-          <w:color w:val="000000" w:themeColor="text1"/>
-        </w:rPr>
-        <w:t>for repro URL</w:t>
-      </w:r>
-      <w:r>
-        <w:rPr>
-          <w:rFonts w:asciiTheme="majorHAnsi" w:eastAsiaTheme="majorEastAsia" w:hAnsiTheme="majorHAnsi" w:cstheme="majorBidi"/>
-          <w:bCs/>
-          <w:color w:val="000000" w:themeColor="text1"/>
-        </w:rPr>
-        <w:t>)</w:t>
-      </w:r>
     </w:p>
     <w:p>
       <w:pPr>
@@ -510,17 +528,10 @@
             <w:pPr>
               <w:spacing w:before="100" w:beforeAutospacing="1" w:after="100" w:afterAutospacing="1"/>
               <w:rPr>
-                <w:rFonts w:asciiTheme="majorHAnsi" w:eastAsiaTheme="majorEastAsia" w:hAnsiTheme="majorHAnsi" w:cstheme="majorBidi"/>
-                <w:bCs/>
-                <w:color w:val="000000" w:themeColor="text1"/>
-              </w:rPr>
-            </w:pPr>
-            <w:r>
-              <w:rPr>
-                <w:rFonts w:asciiTheme="majorHAnsi" w:eastAsiaTheme="majorEastAsia" w:hAnsiTheme="majorHAnsi" w:cstheme="majorBidi"/>
-                <w:bCs/>
-                <w:color w:val="000000" w:themeColor="text1"/>
-              </w:rPr>
+                <w:color w:val="000000" w:themeColor="text1"/>
+              </w:rPr>
+            </w:pPr>
+            <w:r>
               <w:t>Root Folder</w:t>
             </w:r>
           </w:p>
@@ -533,17 +544,10 @@
             <w:pPr>
               <w:spacing w:before="100" w:beforeAutospacing="1" w:after="100" w:afterAutospacing="1"/>
               <w:rPr>
-                <w:rFonts w:asciiTheme="majorHAnsi" w:eastAsiaTheme="majorEastAsia" w:hAnsiTheme="majorHAnsi" w:cstheme="majorBidi"/>
-                <w:bCs/>
-                <w:color w:val="000000" w:themeColor="text1"/>
-              </w:rPr>
-            </w:pPr>
-            <w:r>
-              <w:rPr>
-                <w:rFonts w:asciiTheme="majorHAnsi" w:eastAsiaTheme="majorEastAsia" w:hAnsiTheme="majorHAnsi" w:cstheme="majorBidi"/>
-                <w:bCs/>
-                <w:color w:val="000000" w:themeColor="text1"/>
-              </w:rPr>
+                <w:color w:val="000000" w:themeColor="text1"/>
+              </w:rPr>
+            </w:pPr>
+            <w:r>
               <w:t>Sub Folder</w:t>
             </w:r>
           </w:p>
@@ -556,17 +560,10 @@
             <w:pPr>
               <w:spacing w:before="100" w:beforeAutospacing="1" w:after="100" w:afterAutospacing="1"/>
               <w:rPr>
-                <w:rFonts w:asciiTheme="majorHAnsi" w:eastAsiaTheme="majorEastAsia" w:hAnsiTheme="majorHAnsi" w:cstheme="majorBidi"/>
-                <w:bCs/>
-                <w:color w:val="000000" w:themeColor="text1"/>
-              </w:rPr>
-            </w:pPr>
-            <w:r>
-              <w:rPr>
-                <w:rFonts w:asciiTheme="majorHAnsi" w:eastAsiaTheme="majorEastAsia" w:hAnsiTheme="majorHAnsi" w:cstheme="majorBidi"/>
-                <w:bCs/>
-                <w:color w:val="000000" w:themeColor="text1"/>
-              </w:rPr>
+                <w:color w:val="000000" w:themeColor="text1"/>
+              </w:rPr>
+            </w:pPr>
+            <w:r>
               <w:t>File</w:t>
             </w:r>
           </w:p>
@@ -576,19 +573,7 @@
             <w:tcW w:w="2217" w:type="dxa"/>
           </w:tcPr>
           <w:p>
-            <w:pPr>
-              <w:rPr>
-                <w:rFonts w:asciiTheme="majorHAnsi" w:eastAsiaTheme="majorEastAsia" w:hAnsiTheme="majorHAnsi" w:cstheme="majorBidi"/>
-                <w:bCs/>
-                <w:color w:val="000000" w:themeColor="text1"/>
-              </w:rPr>
-            </w:pPr>
-            <w:r>
-              <w:rPr>
-                <w:rFonts w:asciiTheme="majorHAnsi" w:eastAsiaTheme="majorEastAsia" w:hAnsiTheme="majorHAnsi" w:cstheme="majorBidi"/>
-                <w:bCs/>
-                <w:color w:val="000000" w:themeColor="text1"/>
-              </w:rPr>
+            <w:r>
               <w:t>Description</w:t>
             </w:r>
           </w:p>
@@ -596,8 +581,6 @@
             <w:pPr>
               <w:spacing w:before="100" w:beforeAutospacing="1" w:after="100" w:afterAutospacing="1"/>
               <w:rPr>
-                <w:rFonts w:asciiTheme="majorHAnsi" w:eastAsiaTheme="majorEastAsia" w:hAnsiTheme="majorHAnsi" w:cstheme="majorBidi"/>
-                <w:bCs/>
                 <w:color w:val="000000" w:themeColor="text1"/>
               </w:rPr>
             </w:pPr>
@@ -613,17 +596,10 @@
             <w:pPr>
               <w:spacing w:before="100" w:beforeAutospacing="1" w:after="100" w:afterAutospacing="1"/>
               <w:rPr>
-                <w:rFonts w:asciiTheme="majorHAnsi" w:eastAsiaTheme="majorEastAsia" w:hAnsiTheme="majorHAnsi" w:cstheme="majorBidi"/>
-                <w:bCs/>
-                <w:color w:val="000000" w:themeColor="text1"/>
-              </w:rPr>
-            </w:pPr>
-            <w:r>
-              <w:rPr>
-                <w:rFonts w:asciiTheme="majorHAnsi" w:eastAsiaTheme="majorEastAsia" w:hAnsiTheme="majorHAnsi" w:cstheme="majorBidi"/>
-                <w:bCs/>
-                <w:color w:val="000000" w:themeColor="text1"/>
-              </w:rPr>
+                <w:color w:val="000000" w:themeColor="text1"/>
+              </w:rPr>
+            </w:pPr>
+            <w:r>
               <w:t>CTM</w:t>
             </w:r>
           </w:p>
@@ -636,8 +612,6 @@
             <w:pPr>
               <w:spacing w:before="100" w:beforeAutospacing="1" w:after="100" w:afterAutospacing="1"/>
               <w:rPr>
-                <w:rFonts w:asciiTheme="majorHAnsi" w:eastAsiaTheme="majorEastAsia" w:hAnsiTheme="majorHAnsi" w:cstheme="majorBidi"/>
-                <w:bCs/>
                 <w:color w:val="000000" w:themeColor="text1"/>
               </w:rPr>
             </w:pPr>
@@ -651,8 +625,6 @@
             <w:pPr>
               <w:spacing w:before="100" w:beforeAutospacing="1" w:after="100" w:afterAutospacing="1"/>
               <w:rPr>
-                <w:rFonts w:asciiTheme="majorHAnsi" w:eastAsiaTheme="majorEastAsia" w:hAnsiTheme="majorHAnsi" w:cstheme="majorBidi"/>
-                <w:bCs/>
                 <w:color w:val="000000" w:themeColor="text1"/>
               </w:rPr>
             </w:pPr>
@@ -666,8 +638,6 @@
             <w:pPr>
               <w:spacing w:before="100" w:beforeAutospacing="1" w:after="100" w:afterAutospacing="1"/>
               <w:rPr>
-                <w:rFonts w:asciiTheme="majorHAnsi" w:eastAsiaTheme="majorEastAsia" w:hAnsiTheme="majorHAnsi" w:cstheme="majorBidi"/>
-                <w:bCs/>
                 <w:color w:val="000000" w:themeColor="text1"/>
               </w:rPr>
             </w:pPr>
@@ -683,8 +653,6 @@
             <w:pPr>
               <w:spacing w:before="100" w:beforeAutospacing="1" w:after="100" w:afterAutospacing="1"/>
               <w:rPr>
-                <w:rFonts w:asciiTheme="majorHAnsi" w:eastAsiaTheme="majorEastAsia" w:hAnsiTheme="majorHAnsi" w:cstheme="majorBidi"/>
-                <w:bCs/>
                 <w:color w:val="000000" w:themeColor="text1"/>
               </w:rPr>
             </w:pPr>
@@ -698,17 +666,10 @@
             <w:pPr>
               <w:spacing w:before="100" w:beforeAutospacing="1" w:after="100" w:afterAutospacing="1"/>
               <w:rPr>
-                <w:rFonts w:asciiTheme="majorHAnsi" w:eastAsiaTheme="majorEastAsia" w:hAnsiTheme="majorHAnsi" w:cstheme="majorBidi"/>
-                <w:bCs/>
-                <w:color w:val="000000" w:themeColor="text1"/>
-              </w:rPr>
-            </w:pPr>
-            <w:r>
-              <w:rPr>
-                <w:rFonts w:asciiTheme="majorHAnsi" w:eastAsiaTheme="majorEastAsia" w:hAnsiTheme="majorHAnsi" w:cstheme="majorBidi"/>
-                <w:bCs/>
-                <w:color w:val="000000" w:themeColor="text1"/>
-              </w:rPr>
+                <w:color w:val="000000" w:themeColor="text1"/>
+              </w:rPr>
+            </w:pPr>
+            <w:r>
               <w:t>Fixed 25K</w:t>
             </w:r>
           </w:p>
@@ -721,8 +682,6 @@
             <w:pPr>
               <w:spacing w:before="100" w:beforeAutospacing="1" w:after="100" w:afterAutospacing="1"/>
               <w:rPr>
-                <w:rFonts w:asciiTheme="majorHAnsi" w:eastAsiaTheme="majorEastAsia" w:hAnsiTheme="majorHAnsi" w:cstheme="majorBidi"/>
-                <w:bCs/>
                 <w:color w:val="000000" w:themeColor="text1"/>
               </w:rPr>
             </w:pPr>
@@ -736,8 +695,6 @@
             <w:pPr>
               <w:spacing w:before="100" w:beforeAutospacing="1" w:after="100" w:afterAutospacing="1"/>
               <w:rPr>
-                <w:rFonts w:asciiTheme="majorHAnsi" w:eastAsiaTheme="majorEastAsia" w:hAnsiTheme="majorHAnsi" w:cstheme="majorBidi"/>
-                <w:bCs/>
                 <w:color w:val="000000" w:themeColor="text1"/>
               </w:rPr>
             </w:pPr>
@@ -753,8 +710,6 @@
             <w:pPr>
               <w:spacing w:before="100" w:beforeAutospacing="1" w:after="100" w:afterAutospacing="1"/>
               <w:rPr>
-                <w:rFonts w:asciiTheme="majorHAnsi" w:eastAsiaTheme="majorEastAsia" w:hAnsiTheme="majorHAnsi" w:cstheme="majorBidi"/>
-                <w:bCs/>
                 <w:color w:val="000000" w:themeColor="text1"/>
               </w:rPr>
             </w:pPr>
@@ -768,8 +723,6 @@
             <w:pPr>
               <w:spacing w:before="100" w:beforeAutospacing="1" w:after="100" w:afterAutospacing="1"/>
               <w:rPr>
-                <w:rFonts w:asciiTheme="majorHAnsi" w:eastAsiaTheme="majorEastAsia" w:hAnsiTheme="majorHAnsi" w:cstheme="majorBidi"/>
-                <w:bCs/>
                 <w:color w:val="000000" w:themeColor="text1"/>
               </w:rPr>
             </w:pPr>
@@ -783,19 +736,14 @@
             <w:pPr>
               <w:spacing w:before="100" w:beforeAutospacing="1" w:after="100" w:afterAutospacing="1"/>
               <w:rPr>
-                <w:rFonts w:asciiTheme="majorHAnsi" w:eastAsiaTheme="majorEastAsia" w:hAnsiTheme="majorHAnsi" w:cstheme="majorBidi"/>
-                <w:bCs/>
-                <w:color w:val="000000" w:themeColor="text1"/>
-              </w:rPr>
-            </w:pPr>
-            <w:r>
-              <w:rPr>
-                <w:rFonts w:asciiTheme="majorHAnsi" w:eastAsiaTheme="majorEastAsia" w:hAnsiTheme="majorHAnsi" w:cstheme="majorBidi"/>
-                <w:bCs/>
-                <w:color w:val="000000" w:themeColor="text1"/>
-              </w:rPr>
+                <w:color w:val="000000" w:themeColor="text1"/>
+              </w:rPr>
+            </w:pPr>
+            <w:proofErr w:type="spellStart"/>
+            <w:r>
               <w:t>CoordinateSystemZones.gdb</w:t>
             </w:r>
+            <w:proofErr w:type="spellEnd"/>
           </w:p>
         </w:tc>
         <w:tc>
@@ -806,18 +754,11 @@
             <w:pPr>
               <w:spacing w:before="100" w:beforeAutospacing="1" w:after="100" w:afterAutospacing="1"/>
               <w:rPr>
-                <w:rFonts w:asciiTheme="majorHAnsi" w:eastAsiaTheme="majorEastAsia" w:hAnsiTheme="majorHAnsi" w:cstheme="majorBidi"/>
-                <w:bCs/>
-                <w:color w:val="000000" w:themeColor="text1"/>
-              </w:rPr>
-            </w:pPr>
-            <w:r>
-              <w:rPr>
-                <w:rFonts w:asciiTheme="majorHAnsi" w:eastAsiaTheme="majorEastAsia" w:hAnsiTheme="majorHAnsi" w:cstheme="majorBidi"/>
-                <w:bCs/>
-                <w:color w:val="000000" w:themeColor="text1"/>
-              </w:rPr>
-              <w:t>File Geodatabase that is used to determine if the AOI crosses a UTM Zone boundary</w:t>
+                <w:color w:val="000000" w:themeColor="text1"/>
+              </w:rPr>
+            </w:pPr>
+            <w:r>
+              <w:t>File Geodatabase that data to be used to determine if the AOI crosses a UTM Zone boundary.</w:t>
             </w:r>
           </w:p>
         </w:tc>
@@ -831,8 +772,6 @@
             <w:pPr>
               <w:spacing w:before="100" w:beforeAutospacing="1" w:after="100" w:afterAutospacing="1"/>
               <w:rPr>
-                <w:rFonts w:asciiTheme="majorHAnsi" w:eastAsiaTheme="majorEastAsia" w:hAnsiTheme="majorHAnsi" w:cstheme="majorBidi"/>
-                <w:bCs/>
                 <w:color w:val="000000" w:themeColor="text1"/>
               </w:rPr>
             </w:pPr>
@@ -846,8 +785,6 @@
             <w:pPr>
               <w:spacing w:before="100" w:beforeAutospacing="1" w:after="100" w:afterAutospacing="1"/>
               <w:rPr>
-                <w:rFonts w:asciiTheme="majorHAnsi" w:eastAsiaTheme="majorEastAsia" w:hAnsiTheme="majorHAnsi" w:cstheme="majorBidi"/>
-                <w:bCs/>
                 <w:color w:val="000000" w:themeColor="text1"/>
               </w:rPr>
             </w:pPr>
@@ -861,17 +798,10 @@
             <w:pPr>
               <w:spacing w:before="100" w:beforeAutospacing="1" w:after="100" w:afterAutospacing="1"/>
               <w:rPr>
-                <w:rFonts w:asciiTheme="majorHAnsi" w:eastAsiaTheme="majorEastAsia" w:hAnsiTheme="majorHAnsi" w:cstheme="majorBidi"/>
-                <w:bCs/>
-                <w:color w:val="000000" w:themeColor="text1"/>
-              </w:rPr>
-            </w:pPr>
-            <w:r>
-              <w:rPr>
-                <w:rFonts w:asciiTheme="majorHAnsi" w:eastAsiaTheme="majorEastAsia" w:hAnsiTheme="majorHAnsi" w:cstheme="majorBidi"/>
-                <w:bCs/>
-                <w:color w:val="000000" w:themeColor="text1"/>
-              </w:rPr>
+                <w:color w:val="000000" w:themeColor="text1"/>
+              </w:rPr>
+            </w:pPr>
+            <w:r>
               <w:t>Civilian Topographic Map (CTM).style</w:t>
             </w:r>
           </w:p>
@@ -884,17 +814,10 @@
             <w:pPr>
               <w:spacing w:before="100" w:beforeAutospacing="1" w:after="100" w:afterAutospacing="1"/>
               <w:rPr>
-                <w:rFonts w:asciiTheme="majorHAnsi" w:eastAsiaTheme="majorEastAsia" w:hAnsiTheme="majorHAnsi" w:cstheme="majorBidi"/>
-                <w:bCs/>
-                <w:color w:val="000000" w:themeColor="text1"/>
-              </w:rPr>
-            </w:pPr>
-            <w:r>
-              <w:rPr>
-                <w:rFonts w:asciiTheme="majorHAnsi" w:eastAsiaTheme="majorEastAsia" w:hAnsiTheme="majorHAnsi" w:cstheme="majorBidi"/>
-                <w:bCs/>
-                <w:color w:val="000000" w:themeColor="text1"/>
-              </w:rPr>
+                <w:color w:val="000000" w:themeColor="text1"/>
+              </w:rPr>
+            </w:pPr>
+            <w:r>
               <w:t>Style file with the symbols and representations</w:t>
             </w:r>
           </w:p>
@@ -909,8 +832,6 @@
             <w:pPr>
               <w:spacing w:before="100" w:beforeAutospacing="1" w:after="100" w:afterAutospacing="1"/>
               <w:rPr>
-                <w:rFonts w:asciiTheme="majorHAnsi" w:eastAsiaTheme="majorEastAsia" w:hAnsiTheme="majorHAnsi" w:cstheme="majorBidi"/>
-                <w:bCs/>
                 <w:color w:val="000000" w:themeColor="text1"/>
               </w:rPr>
             </w:pPr>
@@ -924,8 +845,6 @@
             <w:pPr>
               <w:spacing w:before="100" w:beforeAutospacing="1" w:after="100" w:afterAutospacing="1"/>
               <w:rPr>
-                <w:rFonts w:asciiTheme="majorHAnsi" w:eastAsiaTheme="majorEastAsia" w:hAnsiTheme="majorHAnsi" w:cstheme="majorBidi"/>
-                <w:bCs/>
                 <w:color w:val="000000" w:themeColor="text1"/>
               </w:rPr>
             </w:pPr>
@@ -939,17 +858,10 @@
             <w:pPr>
               <w:spacing w:before="100" w:beforeAutospacing="1" w:after="100" w:afterAutospacing="1"/>
               <w:rPr>
-                <w:rFonts w:asciiTheme="majorHAnsi" w:eastAsiaTheme="majorEastAsia" w:hAnsiTheme="majorHAnsi" w:cstheme="majorBidi"/>
-                <w:bCs/>
-                <w:color w:val="000000" w:themeColor="text1"/>
-              </w:rPr>
-            </w:pPr>
-            <w:r>
-              <w:rPr>
-                <w:rFonts w:asciiTheme="majorHAnsi" w:eastAsiaTheme="majorEastAsia" w:hAnsiTheme="majorHAnsi" w:cstheme="majorBidi"/>
-                <w:bCs/>
-                <w:color w:val="000000" w:themeColor="text1"/>
-              </w:rPr>
+                <w:color w:val="000000" w:themeColor="text1"/>
+              </w:rPr>
+            </w:pPr>
+            <w:r>
               <w:t>CTM_Production_PDF.xml</w:t>
             </w:r>
           </w:p>
@@ -962,17 +874,10 @@
             <w:pPr>
               <w:spacing w:before="100" w:beforeAutospacing="1" w:after="100" w:afterAutospacing="1"/>
               <w:rPr>
-                <w:rFonts w:asciiTheme="majorHAnsi" w:eastAsiaTheme="majorEastAsia" w:hAnsiTheme="majorHAnsi" w:cstheme="majorBidi"/>
-                <w:bCs/>
-                <w:color w:val="000000" w:themeColor="text1"/>
-              </w:rPr>
-            </w:pPr>
-            <w:r>
-              <w:rPr>
-                <w:rFonts w:asciiTheme="majorHAnsi" w:eastAsiaTheme="majorEastAsia" w:hAnsiTheme="majorHAnsi" w:cstheme="majorBidi"/>
-                <w:bCs/>
-                <w:color w:val="000000" w:themeColor="text1"/>
-              </w:rPr>
+                <w:color w:val="000000" w:themeColor="text1"/>
+              </w:rPr>
+            </w:pPr>
+            <w:r>
               <w:t>Production PDF specification file</w:t>
             </w:r>
           </w:p>
@@ -987,8 +892,6 @@
             <w:pPr>
               <w:spacing w:before="100" w:beforeAutospacing="1" w:after="100" w:afterAutospacing="1"/>
               <w:rPr>
-                <w:rFonts w:asciiTheme="majorHAnsi" w:eastAsiaTheme="majorEastAsia" w:hAnsiTheme="majorHAnsi" w:cstheme="majorBidi"/>
-                <w:bCs/>
                 <w:color w:val="000000" w:themeColor="text1"/>
               </w:rPr>
             </w:pPr>
@@ -1002,8 +905,6 @@
             <w:pPr>
               <w:spacing w:before="100" w:beforeAutospacing="1" w:after="100" w:afterAutospacing="1"/>
               <w:rPr>
-                <w:rFonts w:asciiTheme="majorHAnsi" w:eastAsiaTheme="majorEastAsia" w:hAnsiTheme="majorHAnsi" w:cstheme="majorBidi"/>
-                <w:bCs/>
                 <w:color w:val="000000" w:themeColor="text1"/>
               </w:rPr>
             </w:pPr>
@@ -1017,17 +918,10 @@
             <w:pPr>
               <w:spacing w:before="100" w:beforeAutospacing="1" w:after="100" w:afterAutospacing="1"/>
               <w:rPr>
-                <w:rFonts w:asciiTheme="majorHAnsi" w:eastAsiaTheme="majorEastAsia" w:hAnsiTheme="majorHAnsi" w:cstheme="majorBidi"/>
-                <w:bCs/>
-                <w:color w:val="000000" w:themeColor="text1"/>
-              </w:rPr>
-            </w:pPr>
-            <w:r>
-              <w:rPr>
-                <w:rFonts w:asciiTheme="majorHAnsi" w:eastAsiaTheme="majorEastAsia" w:hAnsiTheme="majorHAnsi" w:cstheme="majorBidi"/>
-                <w:bCs/>
-                <w:color w:val="000000" w:themeColor="text1"/>
-              </w:rPr>
+                <w:color w:val="000000" w:themeColor="text1"/>
+              </w:rPr>
+            </w:pPr>
+            <w:r>
               <w:t>CTM.gdb.zip</w:t>
             </w:r>
           </w:p>
@@ -1039,51 +933,9 @@
           <w:p>
             <w:pPr>
               <w:spacing w:before="100" w:beforeAutospacing="1" w:after="100" w:afterAutospacing="1"/>
-              <w:rPr>
-                <w:rFonts w:asciiTheme="majorHAnsi" w:eastAsiaTheme="majorEastAsia" w:hAnsiTheme="majorHAnsi" w:cstheme="majorBidi"/>
-                <w:bCs/>
-                <w:color w:val="000000" w:themeColor="text1"/>
-              </w:rPr>
-            </w:pPr>
-            <w:r>
-              <w:rPr>
-                <w:rFonts w:asciiTheme="majorHAnsi" w:eastAsiaTheme="majorEastAsia" w:hAnsiTheme="majorHAnsi" w:cstheme="majorBidi"/>
-                <w:bCs/>
-                <w:color w:val="000000" w:themeColor="text1"/>
-              </w:rPr>
-              <w:t>Sample</w:t>
-            </w:r>
-            <w:r>
-              <w:rPr>
-                <w:rFonts w:asciiTheme="majorHAnsi" w:eastAsiaTheme="majorEastAsia" w:hAnsiTheme="majorHAnsi" w:cstheme="majorBidi"/>
-                <w:bCs/>
-                <w:color w:val="000000" w:themeColor="text1"/>
-              </w:rPr>
-              <w:t xml:space="preserve"> </w:t>
-            </w:r>
-            <w:r>
-              <w:rPr>
-                <w:rFonts w:asciiTheme="majorHAnsi" w:eastAsiaTheme="majorEastAsia" w:hAnsiTheme="majorHAnsi" w:cstheme="majorBidi"/>
-                <w:bCs/>
-                <w:color w:val="000000" w:themeColor="text1"/>
-              </w:rPr>
-              <w:t>Data</w:t>
-            </w:r>
-            <w:r>
-              <w:rPr>
-                <w:rFonts w:asciiTheme="majorHAnsi" w:eastAsiaTheme="majorEastAsia" w:hAnsiTheme="majorHAnsi" w:cstheme="majorBidi"/>
-                <w:bCs/>
-                <w:color w:val="000000" w:themeColor="text1"/>
-              </w:rPr>
-              <w:t xml:space="preserve"> Production Database</w:t>
-            </w:r>
-            <w:r>
-              <w:rPr>
-                <w:rFonts w:asciiTheme="majorHAnsi" w:eastAsiaTheme="majorEastAsia" w:hAnsiTheme="majorHAnsi" w:cstheme="majorBidi"/>
-                <w:bCs/>
-                <w:color w:val="000000" w:themeColor="text1"/>
-              </w:rPr>
-              <w:t xml:space="preserve"> (in a zipped file)</w:t>
+            </w:pPr>
+            <w:r>
+              <w:t>CTM Geodatabase (in a zipped file)</w:t>
             </w:r>
           </w:p>
         </w:tc>
@@ -1097,8 +949,6 @@
             <w:pPr>
               <w:spacing w:before="100" w:beforeAutospacing="1" w:after="100" w:afterAutospacing="1"/>
               <w:rPr>
-                <w:rFonts w:asciiTheme="majorHAnsi" w:eastAsiaTheme="majorEastAsia" w:hAnsiTheme="majorHAnsi" w:cstheme="majorBidi"/>
-                <w:bCs/>
                 <w:color w:val="000000" w:themeColor="text1"/>
               </w:rPr>
             </w:pPr>
@@ -1112,8 +962,6 @@
             <w:pPr>
               <w:spacing w:before="100" w:beforeAutospacing="1" w:after="100" w:afterAutospacing="1"/>
               <w:rPr>
-                <w:rFonts w:asciiTheme="majorHAnsi" w:eastAsiaTheme="majorEastAsia" w:hAnsiTheme="majorHAnsi" w:cstheme="majorBidi"/>
-                <w:bCs/>
                 <w:color w:val="000000" w:themeColor="text1"/>
               </w:rPr>
             </w:pPr>
@@ -1127,17 +975,10 @@
             <w:pPr>
               <w:spacing w:before="100" w:beforeAutospacing="1" w:after="100" w:afterAutospacing="1"/>
               <w:rPr>
-                <w:rFonts w:asciiTheme="majorHAnsi" w:eastAsiaTheme="majorEastAsia" w:hAnsiTheme="majorHAnsi" w:cstheme="majorBidi"/>
-                <w:bCs/>
-                <w:color w:val="000000" w:themeColor="text1"/>
-              </w:rPr>
-            </w:pPr>
-            <w:r>
-              <w:rPr>
-                <w:rFonts w:asciiTheme="majorHAnsi" w:eastAsiaTheme="majorEastAsia" w:hAnsiTheme="majorHAnsi" w:cstheme="majorBidi"/>
-                <w:bCs/>
-                <w:color w:val="000000" w:themeColor="text1"/>
-              </w:rPr>
+                <w:color w:val="000000" w:themeColor="text1"/>
+              </w:rPr>
+            </w:pPr>
+            <w:r>
               <w:t>CTM_UTM_WGS84_grid.xml</w:t>
             </w:r>
           </w:p>
@@ -1150,17 +991,10 @@
             <w:pPr>
               <w:spacing w:before="100" w:beforeAutospacing="1" w:after="100" w:afterAutospacing="1"/>
               <w:rPr>
-                <w:rFonts w:asciiTheme="majorHAnsi" w:eastAsiaTheme="majorEastAsia" w:hAnsiTheme="majorHAnsi" w:cstheme="majorBidi"/>
-                <w:bCs/>
-                <w:color w:val="000000" w:themeColor="text1"/>
-              </w:rPr>
-            </w:pPr>
-            <w:r>
-              <w:rPr>
-                <w:rFonts w:asciiTheme="majorHAnsi" w:eastAsiaTheme="majorEastAsia" w:hAnsiTheme="majorHAnsi" w:cstheme="majorBidi"/>
-                <w:bCs/>
-                <w:color w:val="000000" w:themeColor="text1"/>
-              </w:rPr>
+                <w:color w:val="000000" w:themeColor="text1"/>
+              </w:rPr>
+            </w:pPr>
+            <w:r>
               <w:t>Grid and Graticules XML</w:t>
             </w:r>
           </w:p>
@@ -1175,8 +1009,6 @@
             <w:pPr>
               <w:spacing w:before="100" w:beforeAutospacing="1" w:after="100" w:afterAutospacing="1"/>
               <w:rPr>
-                <w:rFonts w:asciiTheme="majorHAnsi" w:eastAsiaTheme="majorEastAsia" w:hAnsiTheme="majorHAnsi" w:cstheme="majorBidi"/>
-                <w:bCs/>
                 <w:color w:val="000000" w:themeColor="text1"/>
               </w:rPr>
             </w:pPr>
@@ -1190,8 +1022,6 @@
             <w:pPr>
               <w:spacing w:before="100" w:beforeAutospacing="1" w:after="100" w:afterAutospacing="1"/>
               <w:rPr>
-                <w:rFonts w:asciiTheme="majorHAnsi" w:eastAsiaTheme="majorEastAsia" w:hAnsiTheme="majorHAnsi" w:cstheme="majorBidi"/>
-                <w:bCs/>
                 <w:color w:val="000000" w:themeColor="text1"/>
               </w:rPr>
             </w:pPr>
@@ -1205,17 +1035,10 @@
             <w:pPr>
               <w:spacing w:before="100" w:beforeAutospacing="1" w:after="100" w:afterAutospacing="1"/>
               <w:rPr>
-                <w:rFonts w:asciiTheme="majorHAnsi" w:eastAsiaTheme="majorEastAsia" w:hAnsiTheme="majorHAnsi" w:cstheme="majorBidi"/>
-                <w:bCs/>
-                <w:color w:val="000000" w:themeColor="text1"/>
-              </w:rPr>
-            </w:pPr>
-            <w:r>
-              <w:rPr>
-                <w:rFonts w:asciiTheme="majorHAnsi" w:eastAsiaTheme="majorEastAsia" w:hAnsiTheme="majorHAnsi" w:cstheme="majorBidi"/>
-                <w:bCs/>
-                <w:color w:val="000000" w:themeColor="text1"/>
-              </w:rPr>
+                <w:color w:val="000000" w:themeColor="text1"/>
+              </w:rPr>
+            </w:pPr>
+            <w:r>
               <w:t>CTM25KTemplate.mxd</w:t>
             </w:r>
           </w:p>
@@ -1228,18 +1051,11 @@
             <w:pPr>
               <w:spacing w:before="100" w:beforeAutospacing="1" w:after="100" w:afterAutospacing="1"/>
               <w:rPr>
-                <w:rFonts w:asciiTheme="majorHAnsi" w:eastAsiaTheme="majorEastAsia" w:hAnsiTheme="majorHAnsi" w:cstheme="majorBidi"/>
-                <w:bCs/>
-                <w:color w:val="000000" w:themeColor="text1"/>
-              </w:rPr>
-            </w:pPr>
-            <w:r>
-              <w:rPr>
-                <w:rFonts w:asciiTheme="majorHAnsi" w:eastAsiaTheme="majorEastAsia" w:hAnsiTheme="majorHAnsi" w:cstheme="majorBidi"/>
-                <w:bCs/>
-                <w:color w:val="000000" w:themeColor="text1"/>
-              </w:rPr>
-              <w:t>Template Map Document</w:t>
+                <w:color w:val="000000" w:themeColor="text1"/>
+              </w:rPr>
+            </w:pPr>
+            <w:r>
+              <w:t>CTM 25K Template Map Document</w:t>
             </w:r>
           </w:p>
         </w:tc>
@@ -1253,8 +1069,6 @@
             <w:pPr>
               <w:spacing w:before="100" w:beforeAutospacing="1" w:after="100" w:afterAutospacing="1"/>
               <w:rPr>
-                <w:rFonts w:asciiTheme="majorHAnsi" w:eastAsiaTheme="majorEastAsia" w:hAnsiTheme="majorHAnsi" w:cstheme="majorBidi"/>
-                <w:bCs/>
                 <w:color w:val="000000" w:themeColor="text1"/>
               </w:rPr>
             </w:pPr>
@@ -1268,8 +1082,6 @@
             <w:pPr>
               <w:spacing w:before="100" w:beforeAutospacing="1" w:after="100" w:afterAutospacing="1"/>
               <w:rPr>
-                <w:rFonts w:asciiTheme="majorHAnsi" w:eastAsiaTheme="majorEastAsia" w:hAnsiTheme="majorHAnsi" w:cstheme="majorBidi"/>
-                <w:bCs/>
                 <w:color w:val="000000" w:themeColor="text1"/>
               </w:rPr>
             </w:pPr>
@@ -1283,17 +1095,10 @@
             <w:pPr>
               <w:spacing w:before="100" w:beforeAutospacing="1" w:after="100" w:afterAutospacing="1"/>
               <w:rPr>
-                <w:rFonts w:asciiTheme="majorHAnsi" w:eastAsiaTheme="majorEastAsia" w:hAnsiTheme="majorHAnsi" w:cstheme="majorBidi"/>
-                <w:bCs/>
-                <w:color w:val="000000" w:themeColor="text1"/>
-              </w:rPr>
-            </w:pPr>
-            <w:r>
-              <w:rPr>
-                <w:rFonts w:asciiTheme="majorHAnsi" w:eastAsiaTheme="majorEastAsia" w:hAnsiTheme="majorHAnsi" w:cstheme="majorBidi"/>
-                <w:bCs/>
-                <w:color w:val="000000" w:themeColor="text1"/>
-              </w:rPr>
+                <w:color w:val="000000" w:themeColor="text1"/>
+              </w:rPr>
+            </w:pPr>
+            <w:r>
               <w:t>Fixed25K_MapGenerator.MapGenerator.pyt.xml</w:t>
             </w:r>
           </w:p>
@@ -1306,8 +1111,6 @@
             <w:pPr>
               <w:spacing w:before="100" w:beforeAutospacing="1" w:after="100" w:afterAutospacing="1"/>
               <w:rPr>
-                <w:rFonts w:asciiTheme="majorHAnsi" w:eastAsiaTheme="majorEastAsia" w:hAnsiTheme="majorHAnsi" w:cstheme="majorBidi"/>
-                <w:bCs/>
                 <w:color w:val="000000" w:themeColor="text1"/>
               </w:rPr>
             </w:pPr>
@@ -1323,8 +1126,6 @@
             <w:pPr>
               <w:spacing w:before="100" w:beforeAutospacing="1" w:after="100" w:afterAutospacing="1"/>
               <w:rPr>
-                <w:rFonts w:asciiTheme="majorHAnsi" w:eastAsiaTheme="majorEastAsia" w:hAnsiTheme="majorHAnsi" w:cstheme="majorBidi"/>
-                <w:bCs/>
                 <w:color w:val="000000" w:themeColor="text1"/>
               </w:rPr>
             </w:pPr>
@@ -1338,8 +1139,6 @@
             <w:pPr>
               <w:spacing w:before="100" w:beforeAutospacing="1" w:after="100" w:afterAutospacing="1"/>
               <w:rPr>
-                <w:rFonts w:asciiTheme="majorHAnsi" w:eastAsiaTheme="majorEastAsia" w:hAnsiTheme="majorHAnsi" w:cstheme="majorBidi"/>
-                <w:bCs/>
                 <w:color w:val="000000" w:themeColor="text1"/>
               </w:rPr>
             </w:pPr>
@@ -1353,17 +1152,10 @@
             <w:pPr>
               <w:spacing w:before="100" w:beforeAutospacing="1" w:after="100" w:afterAutospacing="1"/>
               <w:rPr>
-                <w:rFonts w:asciiTheme="majorHAnsi" w:eastAsiaTheme="majorEastAsia" w:hAnsiTheme="majorHAnsi" w:cstheme="majorBidi"/>
-                <w:bCs/>
-                <w:color w:val="000000" w:themeColor="text1"/>
-              </w:rPr>
-            </w:pPr>
-            <w:r>
-              <w:rPr>
-                <w:rFonts w:asciiTheme="majorHAnsi" w:eastAsiaTheme="majorEastAsia" w:hAnsiTheme="majorHAnsi" w:cstheme="majorBidi"/>
-                <w:bCs/>
-                <w:color w:val="000000" w:themeColor="text1"/>
-              </w:rPr>
+                <w:color w:val="000000" w:themeColor="text1"/>
+              </w:rPr>
+            </w:pPr>
+            <w:r>
               <w:t>Fixed25K_MapGenerator.pyt</w:t>
             </w:r>
           </w:p>
@@ -1376,17 +1168,10 @@
             <w:pPr>
               <w:spacing w:before="100" w:beforeAutospacing="1" w:after="100" w:afterAutospacing="1"/>
               <w:rPr>
-                <w:rFonts w:asciiTheme="majorHAnsi" w:eastAsiaTheme="majorEastAsia" w:hAnsiTheme="majorHAnsi" w:cstheme="majorBidi"/>
-                <w:bCs/>
-                <w:color w:val="000000" w:themeColor="text1"/>
-              </w:rPr>
-            </w:pPr>
-            <w:r>
-              <w:rPr>
-                <w:rFonts w:asciiTheme="majorHAnsi" w:eastAsiaTheme="majorEastAsia" w:hAnsiTheme="majorHAnsi" w:cstheme="majorBidi"/>
-                <w:bCs/>
-                <w:color w:val="000000" w:themeColor="text1"/>
-              </w:rPr>
+                <w:color w:val="000000" w:themeColor="text1"/>
+              </w:rPr>
+            </w:pPr>
+            <w:r>
               <w:t>Map Generator Python toolbox file</w:t>
             </w:r>
           </w:p>
@@ -1401,8 +1186,6 @@
             <w:pPr>
               <w:spacing w:before="100" w:beforeAutospacing="1" w:after="100" w:afterAutospacing="1"/>
               <w:rPr>
-                <w:rFonts w:asciiTheme="majorHAnsi" w:eastAsiaTheme="majorEastAsia" w:hAnsiTheme="majorHAnsi" w:cstheme="majorBidi"/>
-                <w:bCs/>
                 <w:color w:val="000000" w:themeColor="text1"/>
               </w:rPr>
             </w:pPr>
@@ -1416,8 +1199,6 @@
             <w:pPr>
               <w:spacing w:before="100" w:beforeAutospacing="1" w:after="100" w:afterAutospacing="1"/>
               <w:rPr>
-                <w:rFonts w:asciiTheme="majorHAnsi" w:eastAsiaTheme="majorEastAsia" w:hAnsiTheme="majorHAnsi" w:cstheme="majorBidi"/>
-                <w:bCs/>
                 <w:color w:val="000000" w:themeColor="text1"/>
               </w:rPr>
             </w:pPr>
@@ -1431,17 +1212,10 @@
             <w:pPr>
               <w:spacing w:before="100" w:beforeAutospacing="1" w:after="100" w:afterAutospacing="1"/>
               <w:rPr>
-                <w:rFonts w:asciiTheme="majorHAnsi" w:eastAsiaTheme="majorEastAsia" w:hAnsiTheme="majorHAnsi" w:cstheme="majorBidi"/>
-                <w:bCs/>
-                <w:color w:val="000000" w:themeColor="text1"/>
-              </w:rPr>
-            </w:pPr>
-            <w:r>
-              <w:rPr>
-                <w:rFonts w:asciiTheme="majorHAnsi" w:eastAsiaTheme="majorEastAsia" w:hAnsiTheme="majorHAnsi" w:cstheme="majorBidi"/>
-                <w:bCs/>
-                <w:color w:val="000000" w:themeColor="text1"/>
-              </w:rPr>
+                <w:color w:val="000000" w:themeColor="text1"/>
+              </w:rPr>
+            </w:pPr>
+            <w:r>
               <w:t>Fixed25K_MapGenerator.pyt.xml</w:t>
             </w:r>
           </w:p>
@@ -1454,8 +1228,6 @@
             <w:pPr>
               <w:spacing w:before="100" w:beforeAutospacing="1" w:after="100" w:afterAutospacing="1"/>
               <w:rPr>
-                <w:rFonts w:asciiTheme="majorHAnsi" w:eastAsiaTheme="majorEastAsia" w:hAnsiTheme="majorHAnsi" w:cstheme="majorBidi"/>
-                <w:bCs/>
                 <w:color w:val="000000" w:themeColor="text1"/>
               </w:rPr>
             </w:pPr>
@@ -1471,8 +1243,6 @@
             <w:pPr>
               <w:spacing w:before="100" w:beforeAutospacing="1" w:after="100" w:afterAutospacing="1"/>
               <w:rPr>
-                <w:rFonts w:asciiTheme="majorHAnsi" w:eastAsiaTheme="majorEastAsia" w:hAnsiTheme="majorHAnsi" w:cstheme="majorBidi"/>
-                <w:bCs/>
                 <w:color w:val="000000" w:themeColor="text1"/>
               </w:rPr>
             </w:pPr>
@@ -1486,8 +1256,6 @@
             <w:pPr>
               <w:spacing w:before="100" w:beforeAutospacing="1" w:after="100" w:afterAutospacing="1"/>
               <w:rPr>
-                <w:rFonts w:asciiTheme="majorHAnsi" w:eastAsiaTheme="majorEastAsia" w:hAnsiTheme="majorHAnsi" w:cstheme="majorBidi"/>
-                <w:bCs/>
                 <w:color w:val="000000" w:themeColor="text1"/>
               </w:rPr>
             </w:pPr>
@@ -1501,26 +1269,11 @@
             <w:pPr>
               <w:spacing w:before="100" w:beforeAutospacing="1" w:after="100" w:afterAutospacing="1"/>
               <w:rPr>
-                <w:rFonts w:asciiTheme="majorHAnsi" w:eastAsiaTheme="majorEastAsia" w:hAnsiTheme="majorHAnsi" w:cstheme="majorBidi"/>
-                <w:bCs/>
-                <w:color w:val="000000" w:themeColor="text1"/>
-              </w:rPr>
-            </w:pPr>
-            <w:r>
-              <w:rPr>
-                <w:rFonts w:asciiTheme="majorHAnsi" w:eastAsiaTheme="majorEastAsia" w:hAnsiTheme="majorHAnsi" w:cstheme="majorBidi"/>
-                <w:bCs/>
-                <w:color w:val="000000" w:themeColor="text1"/>
-              </w:rPr>
-              <w:t>CTM_</w:t>
-            </w:r>
-            <w:r>
-              <w:rPr>
-                <w:rFonts w:asciiTheme="majorHAnsi" w:eastAsiaTheme="majorEastAsia" w:hAnsiTheme="majorHAnsi" w:cstheme="majorBidi"/>
-                <w:bCs/>
-                <w:color w:val="000000" w:themeColor="text1"/>
-              </w:rPr>
-              <w:t>Product_Library.gdb.zip</w:t>
+                <w:color w:val="000000" w:themeColor="text1"/>
+              </w:rPr>
+            </w:pPr>
+            <w:r>
+              <w:t>CTM_Product_Library.gdb.zip</w:t>
             </w:r>
           </w:p>
         </w:tc>
@@ -1529,19 +1282,7 @@
             <w:tcW w:w="2217" w:type="dxa"/>
           </w:tcPr>
           <w:p>
-            <w:pPr>
-              <w:rPr>
-                <w:rFonts w:asciiTheme="majorHAnsi" w:eastAsiaTheme="majorEastAsia" w:hAnsiTheme="majorHAnsi" w:cstheme="majorBidi"/>
-                <w:bCs/>
-                <w:color w:val="000000" w:themeColor="text1"/>
-              </w:rPr>
-            </w:pPr>
-            <w:r>
-              <w:rPr>
-                <w:rFonts w:asciiTheme="majorHAnsi" w:eastAsiaTheme="majorEastAsia" w:hAnsiTheme="majorHAnsi" w:cstheme="majorBidi"/>
-                <w:bCs/>
-                <w:color w:val="000000" w:themeColor="text1"/>
-              </w:rPr>
+            <w:r>
               <w:t>Product Library File Geodatabase (in a zipped file)</w:t>
             </w:r>
           </w:p>
@@ -1552,18 +1293,8 @@
                 <w:ilvl w:val="0"/>
                 <w:numId w:val="1"/>
               </w:numPr>
-              <w:rPr>
-                <w:rFonts w:asciiTheme="majorHAnsi" w:eastAsiaTheme="majorEastAsia" w:hAnsiTheme="majorHAnsi" w:cstheme="majorBidi"/>
-                <w:bCs/>
-                <w:color w:val="000000" w:themeColor="text1"/>
-              </w:rPr>
-            </w:pPr>
-            <w:r>
-              <w:rPr>
-                <w:rFonts w:asciiTheme="majorHAnsi" w:eastAsiaTheme="majorEastAsia" w:hAnsiTheme="majorHAnsi" w:cstheme="majorBidi"/>
-                <w:bCs/>
-                <w:color w:val="000000" w:themeColor="text1"/>
-              </w:rPr>
+            </w:pPr>
+            <w:r>
               <w:t>Editing Templates</w:t>
             </w:r>
           </w:p>
@@ -1574,19 +1305,8 @@
                 <w:ilvl w:val="0"/>
                 <w:numId w:val="1"/>
               </w:numPr>
-              <w:rPr>
-                <w:rFonts w:asciiTheme="majorHAnsi" w:eastAsiaTheme="majorEastAsia" w:hAnsiTheme="majorHAnsi" w:cstheme="majorBidi"/>
-                <w:bCs/>
-                <w:color w:val="000000" w:themeColor="text1"/>
-              </w:rPr>
-            </w:pPr>
-            <w:r>
-              <w:rPr>
-                <w:rFonts w:asciiTheme="majorHAnsi" w:eastAsiaTheme="majorEastAsia" w:hAnsiTheme="majorHAnsi" w:cstheme="majorBidi"/>
-                <w:bCs/>
-                <w:color w:val="000000" w:themeColor="text1"/>
-              </w:rPr>
-              <w:lastRenderedPageBreak/>
+            </w:pPr>
+            <w:r>
               <w:t>Visual Specification Rules</w:t>
             </w:r>
           </w:p>
@@ -1597,18 +1317,8 @@
                 <w:ilvl w:val="0"/>
                 <w:numId w:val="1"/>
               </w:numPr>
-              <w:rPr>
-                <w:rFonts w:asciiTheme="majorHAnsi" w:eastAsiaTheme="majorEastAsia" w:hAnsiTheme="majorHAnsi" w:cstheme="majorBidi"/>
-                <w:bCs/>
-                <w:color w:val="000000" w:themeColor="text1"/>
-              </w:rPr>
-            </w:pPr>
-            <w:r>
-              <w:rPr>
-                <w:rFonts w:asciiTheme="majorHAnsi" w:eastAsiaTheme="majorEastAsia" w:hAnsiTheme="majorHAnsi" w:cstheme="majorBidi"/>
-                <w:bCs/>
-                <w:color w:val="000000" w:themeColor="text1"/>
-              </w:rPr>
+            </w:pPr>
+            <w:r>
               <w:t>Field Configuration Rules</w:t>
             </w:r>
           </w:p>
@@ -1619,18 +1329,8 @@
                 <w:ilvl w:val="0"/>
                 <w:numId w:val="1"/>
               </w:numPr>
-              <w:rPr>
-                <w:rFonts w:asciiTheme="majorHAnsi" w:eastAsiaTheme="majorEastAsia" w:hAnsiTheme="majorHAnsi" w:cstheme="majorBidi"/>
-                <w:bCs/>
-                <w:color w:val="000000" w:themeColor="text1"/>
-              </w:rPr>
-            </w:pPr>
-            <w:r>
-              <w:rPr>
-                <w:rFonts w:asciiTheme="majorHAnsi" w:eastAsiaTheme="majorEastAsia" w:hAnsiTheme="majorHAnsi" w:cstheme="majorBidi"/>
-                <w:bCs/>
-                <w:color w:val="000000" w:themeColor="text1"/>
-              </w:rPr>
+            </w:pPr>
+            <w:r>
               <w:t>CTM Data Model</w:t>
             </w:r>
           </w:p>
@@ -1645,8 +1345,6 @@
             <w:pPr>
               <w:spacing w:before="100" w:beforeAutospacing="1" w:after="100" w:afterAutospacing="1"/>
               <w:rPr>
-                <w:rFonts w:asciiTheme="majorHAnsi" w:eastAsiaTheme="majorEastAsia" w:hAnsiTheme="majorHAnsi" w:cstheme="majorBidi"/>
-                <w:bCs/>
                 <w:color w:val="000000" w:themeColor="text1"/>
               </w:rPr>
             </w:pPr>
@@ -1660,8 +1358,6 @@
             <w:pPr>
               <w:spacing w:before="100" w:beforeAutospacing="1" w:after="100" w:afterAutospacing="1"/>
               <w:rPr>
-                <w:rFonts w:asciiTheme="majorHAnsi" w:eastAsiaTheme="majorEastAsia" w:hAnsiTheme="majorHAnsi" w:cstheme="majorBidi"/>
-                <w:bCs/>
                 <w:color w:val="000000" w:themeColor="text1"/>
               </w:rPr>
             </w:pPr>
@@ -1675,15 +1371,11 @@
             <w:pPr>
               <w:spacing w:before="100" w:beforeAutospacing="1" w:after="100" w:afterAutospacing="1"/>
               <w:rPr>
-                <w:rFonts w:asciiTheme="majorHAnsi" w:eastAsiaTheme="majorEastAsia" w:hAnsiTheme="majorHAnsi" w:cstheme="majorBidi"/>
-                <w:bCs/>
-                <w:color w:val="000000" w:themeColor="text1"/>
-              </w:rPr>
-            </w:pPr>
-            <w:r>
-              <w:rPr>
-                <w:rFonts w:asciiTheme="majorHAnsi" w:eastAsiaTheme="majorEastAsia" w:hAnsiTheme="majorHAnsi" w:cstheme="majorBidi"/>
-                <w:bCs/>
+                <w:color w:val="000000" w:themeColor="text1"/>
+              </w:rPr>
+            </w:pPr>
+            <w:r>
+              <w:rPr>
                 <w:color w:val="000000" w:themeColor="text1"/>
               </w:rPr>
               <w:t>CTM_Spatial_Checks.zip</w:t>
@@ -1698,8 +1390,6 @@
             <w:pPr>
               <w:spacing w:before="100" w:beforeAutospacing="1" w:after="100" w:afterAutospacing="1"/>
               <w:rPr>
-                <w:rFonts w:asciiTheme="majorHAnsi" w:eastAsiaTheme="majorEastAsia" w:hAnsiTheme="majorHAnsi" w:cstheme="majorBidi"/>
-                <w:bCs/>
                 <w:color w:val="000000" w:themeColor="text1"/>
               </w:rPr>
             </w:pPr>
@@ -1707,8 +1397,6 @@
             <w:bookmarkStart w:id="2" w:name="OLE_LINK8"/>
             <w:r>
               <w:rPr>
-                <w:rFonts w:asciiTheme="majorHAnsi" w:eastAsiaTheme="majorEastAsia" w:hAnsiTheme="majorHAnsi" w:cstheme="majorBidi"/>
-                <w:bCs/>
                 <w:color w:val="000000" w:themeColor="text1"/>
               </w:rPr>
               <w:t>Zip file including ArcGIS Data Reviewer Batch jobs for the spatial checks</w:t>
@@ -1727,8 +1415,6 @@
             <w:pPr>
               <w:spacing w:before="100" w:beforeAutospacing="1" w:after="100" w:afterAutospacing="1"/>
               <w:rPr>
-                <w:rFonts w:asciiTheme="majorHAnsi" w:eastAsiaTheme="majorEastAsia" w:hAnsiTheme="majorHAnsi" w:cstheme="majorBidi"/>
-                <w:bCs/>
                 <w:color w:val="000000" w:themeColor="text1"/>
               </w:rPr>
             </w:pPr>
@@ -1742,8 +1428,6 @@
             <w:pPr>
               <w:spacing w:before="100" w:beforeAutospacing="1" w:after="100" w:afterAutospacing="1"/>
               <w:rPr>
-                <w:rFonts w:asciiTheme="majorHAnsi" w:eastAsiaTheme="majorEastAsia" w:hAnsiTheme="majorHAnsi" w:cstheme="majorBidi"/>
-                <w:bCs/>
                 <w:color w:val="000000" w:themeColor="text1"/>
               </w:rPr>
             </w:pPr>
@@ -1757,15 +1441,11 @@
             <w:pPr>
               <w:spacing w:before="100" w:beforeAutospacing="1" w:after="100" w:afterAutospacing="1"/>
               <w:rPr>
-                <w:rFonts w:asciiTheme="majorHAnsi" w:eastAsiaTheme="majorEastAsia" w:hAnsiTheme="majorHAnsi" w:cstheme="majorBidi"/>
-                <w:bCs/>
-                <w:color w:val="000000" w:themeColor="text1"/>
-              </w:rPr>
-            </w:pPr>
-            <w:r>
-              <w:rPr>
-                <w:rFonts w:asciiTheme="majorHAnsi" w:eastAsiaTheme="majorEastAsia" w:hAnsiTheme="majorHAnsi" w:cstheme="majorBidi"/>
-                <w:bCs/>
+                <w:color w:val="000000" w:themeColor="text1"/>
+              </w:rPr>
+            </w:pPr>
+            <w:r>
+              <w:rPr>
                 <w:color w:val="000000" w:themeColor="text1"/>
               </w:rPr>
               <w:t>CTM_Attribute_Checks.zip</w:t>
@@ -1780,34 +1460,14 @@
             <w:pPr>
               <w:spacing w:before="100" w:beforeAutospacing="1" w:after="100" w:afterAutospacing="1"/>
               <w:rPr>
-                <w:rFonts w:asciiTheme="majorHAnsi" w:eastAsiaTheme="majorEastAsia" w:hAnsiTheme="majorHAnsi" w:cstheme="majorBidi"/>
-                <w:bCs/>
-                <w:color w:val="000000" w:themeColor="text1"/>
-              </w:rPr>
-            </w:pPr>
-            <w:r>
-              <w:rPr>
-                <w:rFonts w:asciiTheme="majorHAnsi" w:eastAsiaTheme="majorEastAsia" w:hAnsiTheme="majorHAnsi" w:cstheme="majorBidi"/>
-                <w:bCs/>
-                <w:color w:val="000000" w:themeColor="text1"/>
-              </w:rPr>
-              <w:t xml:space="preserve">Zip file including ArcGIS Data Reviewer Batch jobs for the </w:t>
-            </w:r>
-            <w:r>
-              <w:rPr>
-                <w:rFonts w:asciiTheme="majorHAnsi" w:eastAsiaTheme="majorEastAsia" w:hAnsiTheme="majorHAnsi" w:cstheme="majorBidi"/>
-                <w:bCs/>
-                <w:color w:val="000000" w:themeColor="text1"/>
-              </w:rPr>
-              <w:t>attribute</w:t>
-            </w:r>
-            <w:r>
-              <w:rPr>
-                <w:rFonts w:asciiTheme="majorHAnsi" w:eastAsiaTheme="majorEastAsia" w:hAnsiTheme="majorHAnsi" w:cstheme="majorBidi"/>
-                <w:bCs/>
-                <w:color w:val="000000" w:themeColor="text1"/>
-              </w:rPr>
-              <w:t xml:space="preserve"> checks</w:t>
+                <w:color w:val="000000" w:themeColor="text1"/>
+              </w:rPr>
+            </w:pPr>
+            <w:r>
+              <w:rPr>
+                <w:color w:val="000000" w:themeColor="text1"/>
+              </w:rPr>
+              <w:t>Zip file including ArcGIS Data Reviewer Batch jobs for the attribute checks</w:t>
             </w:r>
           </w:p>
         </w:tc>
@@ -1821,8 +1481,6 @@
             <w:pPr>
               <w:spacing w:before="100" w:beforeAutospacing="1" w:after="100" w:afterAutospacing="1"/>
               <w:rPr>
-                <w:rFonts w:asciiTheme="majorHAnsi" w:eastAsiaTheme="majorEastAsia" w:hAnsiTheme="majorHAnsi" w:cstheme="majorBidi"/>
-                <w:bCs/>
                 <w:color w:val="000000" w:themeColor="text1"/>
               </w:rPr>
             </w:pPr>
@@ -1836,8 +1494,6 @@
             <w:pPr>
               <w:spacing w:before="100" w:beforeAutospacing="1" w:after="100" w:afterAutospacing="1"/>
               <w:rPr>
-                <w:rFonts w:asciiTheme="majorHAnsi" w:eastAsiaTheme="majorEastAsia" w:hAnsiTheme="majorHAnsi" w:cstheme="majorBidi"/>
-                <w:bCs/>
                 <w:color w:val="000000" w:themeColor="text1"/>
               </w:rPr>
             </w:pPr>
@@ -1849,13 +1505,33 @@
           </w:tcPr>
           <w:p>
             <w:pPr>
-              <w:spacing w:before="100" w:beforeAutospacing="1" w:after="100" w:afterAutospacing="1"/>
-              <w:rPr>
-                <w:rFonts w:asciiTheme="majorHAnsi" w:eastAsiaTheme="majorEastAsia" w:hAnsiTheme="majorHAnsi" w:cstheme="majorBidi"/>
-                <w:bCs/>
-                <w:color w:val="000000" w:themeColor="text1"/>
-              </w:rPr>
-            </w:pPr>
+              <w:tabs>
+                <w:tab w:val="left" w:pos="2646"/>
+              </w:tabs>
+              <w:spacing w:before="100" w:beforeAutospacing="1" w:after="100" w:afterAutospacing="1"/>
+              <w:rPr>
+                <w:color w:val="000000" w:themeColor="text1"/>
+              </w:rPr>
+            </w:pPr>
+            <w:r>
+              <w:rPr>
+                <w:color w:val="000000" w:themeColor="text1"/>
+              </w:rPr>
+              <w:t>CTM</w:t>
+            </w:r>
+            <w:r>
+              <w:rPr>
+                <w:i/>
+                <w:color w:val="000000" w:themeColor="text1"/>
+              </w:rPr>
+              <w:t>_</w:t>
+            </w:r>
+            <w:r>
+              <w:rPr>
+                <w:color w:val="000000" w:themeColor="text1"/>
+              </w:rPr>
+              <w:t>Generalization.tbx</w:t>
+            </w:r>
           </w:p>
         </w:tc>
         <w:tc>
@@ -1866,11 +1542,15 @@
             <w:pPr>
               <w:spacing w:before="100" w:beforeAutospacing="1" w:after="100" w:afterAutospacing="1"/>
               <w:rPr>
-                <w:rFonts w:asciiTheme="majorHAnsi" w:eastAsiaTheme="majorEastAsia" w:hAnsiTheme="majorHAnsi" w:cstheme="majorBidi"/>
-                <w:bCs/>
-                <w:color w:val="000000" w:themeColor="text1"/>
-              </w:rPr>
-            </w:pPr>
+                <w:color w:val="000000" w:themeColor="text1"/>
+              </w:rPr>
+            </w:pPr>
+            <w:r>
+              <w:rPr>
+                <w:color w:val="000000" w:themeColor="text1"/>
+              </w:rPr>
+              <w:t>An ArcGIS Toolbox that contains the generalization tools specific to CTM</w:t>
+            </w:r>
           </w:p>
         </w:tc>
       </w:tr>

</xml_diff>